<commit_message>
fix nav bar, and resume
</commit_message>
<xml_diff>
--- a/AibamayaAlvarez-Resume.docx
+++ b/AibamayaAlvarez-Resume.docx
@@ -225,54 +225,18 @@
                 <w:rFonts w:ascii="Roboto" w:eastAsia="Roboto" w:hAnsi="Roboto" w:cs="Roboto"/>
                 <w:color w:val="1155CC"/>
                 <w:u w:val="single"/>
-                <w:lang w:val="es-419"/>
+                <w:lang w:val="en-US"/>
               </w:rPr>
             </w:pPr>
             <w:hyperlink r:id="rId7" w:history="1">
-              <w:proofErr w:type="spellStart"/>
               <w:r>
                 <w:rPr>
                   <w:rStyle w:val="Hyperlink"/>
                   <w:rFonts w:ascii="Roboto" w:eastAsia="Roboto" w:hAnsi="Roboto" w:cs="Roboto"/>
-                  <w:lang w:val="es-419"/>
+                  <w:lang w:val="en-US"/>
                 </w:rPr>
-                <w:t>My</w:t>
+                <w:t>My LinkedIn Profile</w:t>
               </w:r>
-              <w:proofErr w:type="spellEnd"/>
-              <w:r>
-                <w:rPr>
-                  <w:rStyle w:val="Hyperlink"/>
-                  <w:rFonts w:ascii="Roboto" w:eastAsia="Roboto" w:hAnsi="Roboto" w:cs="Roboto"/>
-                  <w:lang w:val="es-419"/>
-                </w:rPr>
-                <w:t xml:space="preserve"> Linke</w:t>
-              </w:r>
-              <w:r>
-                <w:rPr>
-                  <w:rStyle w:val="Hyperlink"/>
-                  <w:rFonts w:ascii="Roboto" w:eastAsia="Roboto" w:hAnsi="Roboto" w:cs="Roboto"/>
-                  <w:lang w:val="es-419"/>
-                </w:rPr>
-                <w:t>d</w:t>
-              </w:r>
-              <w:r>
-                <w:rPr>
-                  <w:rStyle w:val="Hyperlink"/>
-                  <w:rFonts w:ascii="Roboto" w:eastAsia="Roboto" w:hAnsi="Roboto" w:cs="Roboto"/>
-                  <w:lang w:val="es-419"/>
-                </w:rPr>
-                <w:t xml:space="preserve">In </w:t>
-              </w:r>
-              <w:proofErr w:type="spellStart"/>
-              <w:r>
-                <w:rPr>
-                  <w:rStyle w:val="Hyperlink"/>
-                  <w:rFonts w:ascii="Roboto" w:eastAsia="Roboto" w:hAnsi="Roboto" w:cs="Roboto"/>
-                  <w:lang w:val="es-419"/>
-                </w:rPr>
-                <w:t>Profile</w:t>
-              </w:r>
-              <w:proofErr w:type="spellEnd"/>
             </w:hyperlink>
           </w:p>
           <w:p>
@@ -289,38 +253,45 @@
                 <w:rFonts w:ascii="Roboto" w:eastAsia="Roboto" w:hAnsi="Roboto" w:cs="Roboto"/>
                 <w:color w:val="1155CC"/>
                 <w:u w:val="single"/>
-                <w:lang w:val="es-419"/>
+                <w:lang w:val="en-US"/>
               </w:rPr>
             </w:pPr>
             <w:hyperlink r:id="rId8" w:history="1">
-              <w:proofErr w:type="spellStart"/>
               <w:r>
                 <w:rPr>
                   <w:rStyle w:val="Hyperlink"/>
                   <w:rFonts w:ascii="Roboto" w:eastAsia="Roboto" w:hAnsi="Roboto" w:cs="Roboto"/>
-                  <w:lang w:val="es-419"/>
+                  <w:lang w:val="en-US"/>
                 </w:rPr>
-                <w:t>My</w:t>
+                <w:t>My GitHub Profile</w:t>
               </w:r>
-              <w:proofErr w:type="spellEnd"/>
+            </w:hyperlink>
+          </w:p>
+          <w:p>
+            <w:pPr>
+              <w:widowControl w:val="0"/>
+              <w:pBdr>
+                <w:top w:val="nil"/>
+                <w:left w:val="nil"/>
+                <w:bottom w:val="nil"/>
+                <w:right w:val="nil"/>
+                <w:between w:val="nil"/>
+              </w:pBdr>
+              <w:rPr>
+                <w:rStyle w:val="Hyperlink"/>
+                <w:rFonts w:ascii="Roboto" w:eastAsia="Roboto" w:hAnsi="Roboto" w:cs="Roboto"/>
+                <w:lang w:val="en-US"/>
+              </w:rPr>
+            </w:pPr>
+            <w:hyperlink r:id="rId9" w:history="1">
               <w:r>
                 <w:rPr>
                   <w:rStyle w:val="Hyperlink"/>
                   <w:rFonts w:ascii="Roboto" w:eastAsia="Roboto" w:hAnsi="Roboto" w:cs="Roboto"/>
-                  <w:lang w:val="es-419"/>
+                  <w:lang w:val="en-US"/>
                 </w:rPr>
-                <w:t xml:space="preserve"> GitHub </w:t>
+                <w:t>My Kaggle Profile</w:t>
               </w:r>
-              <w:proofErr w:type="spellStart"/>
-              <w:r>
-                <w:rPr>
-                  <w:rStyle w:val="Hyperlink"/>
-                  <w:rFonts w:ascii="Roboto" w:eastAsia="Roboto" w:hAnsi="Roboto" w:cs="Roboto"/>
-                  <w:lang w:val="es-419"/>
-                </w:rPr>
-                <w:t>Profile</w:t>
-              </w:r>
-              <w:proofErr w:type="spellEnd"/>
             </w:hyperlink>
           </w:p>
           <w:p>
@@ -337,57 +308,15 @@
                 <w:rFonts w:ascii="Roboto" w:eastAsia="Roboto" w:hAnsi="Roboto" w:cs="Roboto"/>
                 <w:color w:val="1155CC"/>
                 <w:u w:val="single"/>
-                <w:lang w:val="es-419"/>
+                <w:lang w:val="en-US"/>
               </w:rPr>
             </w:pPr>
-            <w:hyperlink r:id="rId9" w:history="1">
-              <w:proofErr w:type="spellStart"/>
-              <w:r>
-                <w:rPr>
-                  <w:rStyle w:val="Hyperlink"/>
-                  <w:rFonts w:ascii="Roboto" w:eastAsia="Roboto" w:hAnsi="Roboto" w:cs="Roboto"/>
-                  <w:lang w:val="es-419"/>
-                </w:rPr>
-                <w:t>My</w:t>
-              </w:r>
-              <w:proofErr w:type="spellEnd"/>
-              <w:r>
-                <w:rPr>
-                  <w:rStyle w:val="Hyperlink"/>
-                  <w:rFonts w:ascii="Roboto" w:eastAsia="Roboto" w:hAnsi="Roboto" w:cs="Roboto"/>
-                  <w:lang w:val="es-419"/>
-                </w:rPr>
-                <w:t xml:space="preserve"> </w:t>
-              </w:r>
-              <w:proofErr w:type="spellStart"/>
-              <w:r>
-                <w:rPr>
-                  <w:rStyle w:val="Hyperlink"/>
-                  <w:rFonts w:ascii="Roboto" w:eastAsia="Roboto" w:hAnsi="Roboto" w:cs="Roboto"/>
-                  <w:lang w:val="es-419"/>
-                </w:rPr>
-                <w:t>Kaggle</w:t>
-              </w:r>
-              <w:proofErr w:type="spellEnd"/>
-              <w:r>
-                <w:rPr>
-                  <w:rStyle w:val="Hyperlink"/>
-                  <w:rFonts w:ascii="Roboto" w:eastAsia="Roboto" w:hAnsi="Roboto" w:cs="Roboto"/>
-                  <w:lang w:val="es-419"/>
-                </w:rPr>
-                <w:t xml:space="preserve"> </w:t>
-              </w:r>
-              <w:proofErr w:type="spellStart"/>
-              <w:r>
-                <w:rPr>
-                  <w:rStyle w:val="Hyperlink"/>
-                  <w:rFonts w:ascii="Roboto" w:eastAsia="Roboto" w:hAnsi="Roboto" w:cs="Roboto"/>
-                  <w:lang w:val="es-419"/>
-                </w:rPr>
-                <w:t>Profile</w:t>
-              </w:r>
-              <w:proofErr w:type="spellEnd"/>
-            </w:hyperlink>
+            <w:r>
+              <w:rPr>
+                <w:rStyle w:val="Hyperlink"/>
+              </w:rPr>
+              <w:t>My Portfolio</w:t>
+            </w:r>
           </w:p>
           <w:p>
             <w:pPr>
@@ -401,7 +330,7 @@
               </w:pBdr>
               <w:rPr>
                 <w:rFonts w:ascii="Roboto" w:eastAsia="Roboto" w:hAnsi="Roboto" w:cs="Roboto"/>
-                <w:lang w:val="es-419"/>
+                <w:lang w:val="en-US"/>
               </w:rPr>
             </w:pPr>
           </w:p>
@@ -859,7 +788,6 @@
         </w:rPr>
         <w:t xml:space="preserve">Strong data visualization skills </w:t>
       </w:r>
-      <w:proofErr w:type="spellStart"/>
       <w:r>
         <w:rPr>
           <w:rFonts w:ascii="Roboto" w:eastAsia="Roboto" w:hAnsi="Roboto" w:cs="Roboto"/>
@@ -876,9 +804,8 @@
           <w:szCs w:val="21"/>
           <w:highlight w:val="white"/>
         </w:rPr>
-        <w:t>Tableau</w:t>
-      </w:r>
-      <w:proofErr w:type="spellEnd"/>
+        <w:t xml:space="preserve"> Tableau</w:t>
+      </w:r>
       <w:r>
         <w:rPr>
           <w:rFonts w:ascii="Roboto" w:eastAsia="Roboto" w:hAnsi="Roboto" w:cs="Roboto"/>

</xml_diff>